<commit_message>
Uso do datatables mai profundo
</commit_message>
<xml_diff>
--- a/Documentação.docx
+++ b/Documentação.docx
@@ -52,39 +52,7 @@
           <w:szCs w:val="24"/>
         </w:rPr>
         <w:tab/>
-        <w:t xml:space="preserve">Olá, me chamo Marcos Daniel e me interessei em fazer parte do time de desenvolvedores da </w:t>
-      </w:r>
-      <w:r>
-        <w:rPr>
-          <w:rFonts w:ascii="Times New Roman" w:hAnsi="Times New Roman"/>
-          <w:sz w:val="24"/>
-          <w:szCs w:val="24"/>
-        </w:rPr>
-        <w:t>W</w:t>
-      </w:r>
-      <w:r>
-        <w:rPr>
-          <w:rFonts w:ascii="Times New Roman" w:hAnsi="Times New Roman"/>
-          <w:sz w:val="24"/>
-          <w:szCs w:val="24"/>
-        </w:rPr>
-        <w:t xml:space="preserve">ebdec </w:t>
-      </w:r>
-      <w:r>
-        <w:rPr>
-          <w:rFonts w:ascii="Times New Roman" w:hAnsi="Times New Roman"/>
-          <w:sz w:val="24"/>
-          <w:szCs w:val="24"/>
-        </w:rPr>
-        <w:t>S</w:t>
-      </w:r>
-      <w:r>
-        <w:rPr>
-          <w:rFonts w:ascii="Times New Roman" w:hAnsi="Times New Roman"/>
-          <w:sz w:val="24"/>
-          <w:szCs w:val="24"/>
-        </w:rPr>
-        <w:t>istemas me inscrevendo assim na vaga.</w:t>
+        <w:t>Olá, me chamo Marcos Daniel e me interessei em fazer parte do time de desenvolvedores da Webdec Sistemas me inscrevendo assim na vaga.</w:t>
       </w:r>
     </w:p>
     <w:p>
@@ -113,47 +81,7 @@
           <w:sz w:val="24"/>
           <w:szCs w:val="24"/>
         </w:rPr>
-        <w:t xml:space="preserve">Gostaria agradescer pelo contato, pela entrevista e agradecer também pelo desafio proposto que foi um </w:t>
-      </w:r>
-      <w:r>
-        <w:rPr>
-          <w:rFonts w:ascii="Times New Roman" w:hAnsi="Times New Roman"/>
-          <w:b w:val="false"/>
-          <w:bCs w:val="false"/>
-          <w:sz w:val="24"/>
-          <w:szCs w:val="24"/>
-        </w:rPr>
-        <w:t>d</w:t>
-      </w:r>
-      <w:r>
-        <w:rPr>
-          <w:rFonts w:ascii="Times New Roman" w:hAnsi="Times New Roman"/>
-          <w:b w:val="false"/>
-          <w:bCs w:val="false"/>
-          <w:sz w:val="24"/>
-          <w:szCs w:val="24"/>
-        </w:rPr>
-        <w:t xml:space="preserve">esafio </w:t>
-      </w:r>
-      <w:r>
-        <w:rPr>
-          <w:rFonts w:ascii="Times New Roman" w:hAnsi="Times New Roman"/>
-          <w:b w:val="false"/>
-          <w:bCs w:val="false"/>
-          <w:sz w:val="24"/>
-          <w:szCs w:val="24"/>
-        </w:rPr>
-        <w:t>t</w:t>
-      </w:r>
-      <w:r>
-        <w:rPr>
-          <w:rFonts w:ascii="Times New Roman" w:hAnsi="Times New Roman"/>
-          <w:b w:val="false"/>
-          <w:bCs w:val="false"/>
-          <w:sz w:val="24"/>
-          <w:szCs w:val="24"/>
-        </w:rPr>
-        <w:t xml:space="preserve">écnico onde a aplicação deve conter os seguintes recursos: </w:t>
+        <w:t xml:space="preserve">Gostaria agradescer pelo contato, pela entrevista e agradecer também pelo desafio proposto que foi um desafio técnico onde a aplicação deve conter os seguintes recursos: </w:t>
       </w:r>
     </w:p>
     <w:p>
@@ -170,7 +98,13 @@
         </w:rPr>
       </w:pPr>
       <w:r>
-        <w:rPr/>
+        <w:rPr>
+          <w:rFonts w:ascii="Times New Roman" w:hAnsi="Times New Roman"/>
+          <w:b w:val="false"/>
+          <w:bCs w:val="false"/>
+          <w:sz w:val="24"/>
+          <w:szCs w:val="24"/>
+        </w:rPr>
       </w:r>
     </w:p>
     <w:p>
@@ -214,43 +148,7 @@
           <w:sz w:val="24"/>
           <w:szCs w:val="24"/>
         </w:rPr>
-        <w:t>Criação d</w:t>
-      </w:r>
-      <w:r>
-        <w:rPr>
-          <w:rFonts w:ascii="Times New Roman" w:hAnsi="Times New Roman"/>
-          <w:color w:val="000000"/>
-          <w:sz w:val="24"/>
-          <w:szCs w:val="24"/>
-        </w:rPr>
-        <w:t>os dados de uma</w:t>
-      </w:r>
-      <w:r>
-        <w:rPr>
-          <w:rFonts w:ascii="Times New Roman" w:hAnsi="Times New Roman"/>
-          <w:color w:val="000000"/>
-          <w:sz w:val="24"/>
-          <w:szCs w:val="24"/>
-        </w:rPr>
-        <w:t xml:space="preserve"> </w:t>
-      </w:r>
-      <w:r>
-        <w:rPr>
-          <w:rFonts w:ascii="Times New Roman" w:hAnsi="Times New Roman"/>
-          <w:color w:val="000000"/>
-          <w:sz w:val="24"/>
-          <w:szCs w:val="24"/>
-        </w:rPr>
-        <w:t>pessoa</w:t>
-      </w:r>
-      <w:r>
-        <w:rPr>
-          <w:rFonts w:ascii="Times New Roman" w:hAnsi="Times New Roman"/>
-          <w:color w:val="000000"/>
-          <w:sz w:val="24"/>
-          <w:szCs w:val="24"/>
-        </w:rPr>
-        <w:t>;</w:t>
+        <w:t>Criação dos dados de uma pessoa;</w:t>
       </w:r>
     </w:p>
     <w:p>
@@ -272,52 +170,7 @@
           <w:sz w:val="24"/>
           <w:szCs w:val="24"/>
         </w:rPr>
-        <w:t>Edição</w:t>
-      </w:r>
-      <w:r>
-        <w:rPr>
-          <w:rFonts w:ascii="Times New Roman" w:hAnsi="Times New Roman"/>
-          <w:color w:val="000000"/>
-          <w:sz w:val="24"/>
-          <w:szCs w:val="24"/>
-        </w:rPr>
-        <w:t xml:space="preserve"> d</w:t>
-      </w:r>
-      <w:r>
-        <w:rPr>
-          <w:rFonts w:ascii="Times New Roman" w:hAnsi="Times New Roman"/>
-          <w:color w:val="000000"/>
-          <w:sz w:val="24"/>
-          <w:szCs w:val="24"/>
-        </w:rPr>
-        <w:t>os dados de uma</w:t>
-      </w:r>
-      <w:r>
-        <w:rPr>
-          <w:rFonts w:ascii="Times New Roman" w:hAnsi="Times New Roman"/>
-          <w:color w:val="000000"/>
-          <w:sz w:val="24"/>
-          <w:szCs w:val="24"/>
-        </w:rPr>
-        <w:t xml:space="preserve"> </w:t>
-      </w:r>
-      <w:r>
-        <w:rPr>
-          <w:rFonts w:ascii="Times New Roman" w:hAnsi="Times New Roman"/>
-          <w:color w:val="000000"/>
-          <w:sz w:val="24"/>
-          <w:szCs w:val="24"/>
-        </w:rPr>
-        <w:t>pessoa</w:t>
-      </w:r>
-      <w:r>
-        <w:rPr>
-          <w:rFonts w:ascii="Times New Roman" w:hAnsi="Times New Roman"/>
-          <w:color w:val="000000"/>
-          <w:sz w:val="24"/>
-          <w:szCs w:val="24"/>
-        </w:rPr>
-        <w:t>;</w:t>
+        <w:t>Edição dos dados de uma pessoa;</w:t>
       </w:r>
     </w:p>
     <w:p>
@@ -339,52 +192,7 @@
           <w:sz w:val="24"/>
           <w:szCs w:val="24"/>
         </w:rPr>
-        <w:t>Listagem</w:t>
-      </w:r>
-      <w:r>
-        <w:rPr>
-          <w:rFonts w:ascii="Times New Roman" w:hAnsi="Times New Roman"/>
-          <w:color w:val="000000"/>
-          <w:sz w:val="24"/>
-          <w:szCs w:val="24"/>
-        </w:rPr>
-        <w:t xml:space="preserve"> d</w:t>
-      </w:r>
-      <w:r>
-        <w:rPr>
-          <w:rFonts w:ascii="Times New Roman" w:hAnsi="Times New Roman"/>
-          <w:color w:val="000000"/>
-          <w:sz w:val="24"/>
-          <w:szCs w:val="24"/>
-        </w:rPr>
-        <w:t>os dados de uma</w:t>
-      </w:r>
-      <w:r>
-        <w:rPr>
-          <w:rFonts w:ascii="Times New Roman" w:hAnsi="Times New Roman"/>
-          <w:color w:val="000000"/>
-          <w:sz w:val="24"/>
-          <w:szCs w:val="24"/>
-        </w:rPr>
-        <w:t xml:space="preserve"> </w:t>
-      </w:r>
-      <w:r>
-        <w:rPr>
-          <w:rFonts w:ascii="Times New Roman" w:hAnsi="Times New Roman"/>
-          <w:color w:val="000000"/>
-          <w:sz w:val="24"/>
-          <w:szCs w:val="24"/>
-        </w:rPr>
-        <w:t>pessoa</w:t>
-      </w:r>
-      <w:r>
-        <w:rPr>
-          <w:rFonts w:ascii="Times New Roman" w:hAnsi="Times New Roman"/>
-          <w:color w:val="000000"/>
-          <w:sz w:val="24"/>
-          <w:szCs w:val="24"/>
-        </w:rPr>
-        <w:t>;</w:t>
+        <w:t>Listagem dos dados de uma pessoa;</w:t>
       </w:r>
     </w:p>
     <w:p>
@@ -406,52 +214,7 @@
           <w:sz w:val="24"/>
           <w:szCs w:val="24"/>
         </w:rPr>
-        <w:t>Pesquisa e paginação</w:t>
-      </w:r>
-      <w:r>
-        <w:rPr>
-          <w:rFonts w:ascii="Times New Roman" w:hAnsi="Times New Roman"/>
-          <w:color w:val="000000"/>
-          <w:sz w:val="24"/>
-          <w:szCs w:val="24"/>
-        </w:rPr>
-        <w:t xml:space="preserve"> d</w:t>
-      </w:r>
-      <w:r>
-        <w:rPr>
-          <w:rFonts w:ascii="Times New Roman" w:hAnsi="Times New Roman"/>
-          <w:color w:val="000000"/>
-          <w:sz w:val="24"/>
-          <w:szCs w:val="24"/>
-        </w:rPr>
-        <w:t>os dados de uma</w:t>
-      </w:r>
-      <w:r>
-        <w:rPr>
-          <w:rFonts w:ascii="Times New Roman" w:hAnsi="Times New Roman"/>
-          <w:color w:val="000000"/>
-          <w:sz w:val="24"/>
-          <w:szCs w:val="24"/>
-        </w:rPr>
-        <w:t xml:space="preserve"> </w:t>
-      </w:r>
-      <w:r>
-        <w:rPr>
-          <w:rFonts w:ascii="Times New Roman" w:hAnsi="Times New Roman"/>
-          <w:color w:val="000000"/>
-          <w:sz w:val="24"/>
-          <w:szCs w:val="24"/>
-        </w:rPr>
-        <w:t>pessoa</w:t>
-      </w:r>
-      <w:r>
-        <w:rPr>
-          <w:rFonts w:ascii="Times New Roman" w:hAnsi="Times New Roman"/>
-          <w:color w:val="000000"/>
-          <w:sz w:val="24"/>
-          <w:szCs w:val="24"/>
-        </w:rPr>
-        <w:t>;</w:t>
+        <w:t>Pesquisa e paginação dos dados de uma pessoa;</w:t>
       </w:r>
     </w:p>
     <w:p>
@@ -468,7 +231,9 @@
         </w:rPr>
       </w:pPr>
       <w:r>
-        <w:rPr/>
+        <w:rPr>
+          <w:rFonts w:ascii="Times New Roman" w:hAnsi="Times New Roman"/>
+        </w:rPr>
       </w:r>
     </w:p>
     <w:p>
@@ -891,7 +656,11 @@
         </w:rPr>
       </w:pPr>
       <w:r>
-        <w:rPr/>
+        <w:rPr>
+          <w:rFonts w:ascii="Times New Roman" w:hAnsi="Times New Roman"/>
+          <w:sz w:val="24"/>
+          <w:szCs w:val="24"/>
+        </w:rPr>
       </w:r>
     </w:p>
     <w:p>
@@ -937,151 +706,7 @@
           <w:sz w:val="24"/>
           <w:szCs w:val="24"/>
         </w:rPr>
-        <w:t xml:space="preserve"> de </w:t>
-      </w:r>
-      <w:r>
-        <w:rPr>
-          <w:rFonts w:ascii="Times New Roman" w:hAnsi="Times New Roman"/>
-          <w:sz w:val="24"/>
-          <w:szCs w:val="24"/>
-        </w:rPr>
-        <w:t>7</w:t>
-      </w:r>
-      <w:r>
-        <w:rPr>
-          <w:rFonts w:ascii="Times New Roman" w:hAnsi="Times New Roman"/>
-          <w:sz w:val="24"/>
-          <w:szCs w:val="24"/>
-        </w:rPr>
-        <w:t xml:space="preserve"> dias, </w:t>
-      </w:r>
-      <w:r>
-        <w:rPr>
-          <w:rFonts w:ascii="Times New Roman" w:hAnsi="Times New Roman"/>
-          <w:sz w:val="24"/>
-          <w:szCs w:val="24"/>
-        </w:rPr>
-        <w:t>porém, foi concluído antes.</w:t>
-      </w:r>
-      <w:r>
-        <w:rPr>
-          <w:rFonts w:ascii="Times New Roman" w:hAnsi="Times New Roman"/>
-          <w:sz w:val="24"/>
-          <w:szCs w:val="24"/>
-        </w:rPr>
-        <w:t xml:space="preserve"> </w:t>
-      </w:r>
-      <w:r>
-        <w:rPr>
-          <w:rFonts w:ascii="Times New Roman" w:hAnsi="Times New Roman"/>
-          <w:sz w:val="24"/>
-          <w:szCs w:val="24"/>
-        </w:rPr>
-        <w:t>Teve</w:t>
-      </w:r>
-      <w:r>
-        <w:rPr>
-          <w:rFonts w:ascii="Times New Roman" w:hAnsi="Times New Roman"/>
-          <w:sz w:val="24"/>
-          <w:szCs w:val="24"/>
-        </w:rPr>
-        <w:t xml:space="preserve"> início </w:t>
-      </w:r>
-      <w:r>
-        <w:rPr>
-          <w:rFonts w:ascii="Times New Roman" w:hAnsi="Times New Roman"/>
-          <w:sz w:val="24"/>
-          <w:szCs w:val="24"/>
-        </w:rPr>
-        <w:t>terça</w:t>
-      </w:r>
-      <w:r>
-        <w:rPr>
-          <w:rFonts w:ascii="Times New Roman" w:hAnsi="Times New Roman"/>
-          <w:sz w:val="24"/>
-          <w:szCs w:val="24"/>
-        </w:rPr>
-        <w:t xml:space="preserve">-feira </w:t>
-      </w:r>
-      <w:r>
-        <w:rPr>
-          <w:rFonts w:ascii="Times New Roman" w:hAnsi="Times New Roman"/>
-          <w:sz w:val="24"/>
-          <w:szCs w:val="24"/>
-        </w:rPr>
-        <w:t>24</w:t>
-      </w:r>
-      <w:r>
-        <w:rPr>
-          <w:rFonts w:ascii="Times New Roman" w:hAnsi="Times New Roman"/>
-          <w:sz w:val="24"/>
-          <w:szCs w:val="24"/>
-        </w:rPr>
-        <w:t>/</w:t>
-      </w:r>
-      <w:r>
-        <w:rPr>
-          <w:rFonts w:ascii="Times New Roman" w:hAnsi="Times New Roman"/>
-          <w:sz w:val="24"/>
-          <w:szCs w:val="24"/>
-        </w:rPr>
-        <w:t>10</w:t>
-      </w:r>
-      <w:r>
-        <w:rPr>
-          <w:rFonts w:ascii="Times New Roman" w:hAnsi="Times New Roman"/>
-          <w:sz w:val="24"/>
-          <w:szCs w:val="24"/>
-        </w:rPr>
-        <w:t>/</w:t>
-      </w:r>
-      <w:r>
-        <w:rPr>
-          <w:rFonts w:ascii="Times New Roman" w:hAnsi="Times New Roman"/>
-          <w:sz w:val="24"/>
-          <w:szCs w:val="24"/>
-        </w:rPr>
-        <w:t>2022</w:t>
-      </w:r>
-      <w:r>
-        <w:rPr>
-          <w:rFonts w:ascii="Times New Roman" w:hAnsi="Times New Roman"/>
-          <w:sz w:val="24"/>
-          <w:szCs w:val="24"/>
-        </w:rPr>
-        <w:t xml:space="preserve"> ás 1</w:t>
-      </w:r>
-      <w:r>
-        <w:rPr>
-          <w:rFonts w:ascii="Times New Roman" w:hAnsi="Times New Roman"/>
-          <w:sz w:val="24"/>
-          <w:szCs w:val="24"/>
-        </w:rPr>
-        <w:t>9</w:t>
-      </w:r>
-      <w:r>
-        <w:rPr>
-          <w:rFonts w:ascii="Times New Roman" w:hAnsi="Times New Roman"/>
-          <w:sz w:val="24"/>
-          <w:szCs w:val="24"/>
-        </w:rPr>
-        <w:t>h</w:t>
-      </w:r>
-      <w:r>
-        <w:rPr>
-          <w:rFonts w:ascii="Times New Roman" w:hAnsi="Times New Roman"/>
-          <w:sz w:val="24"/>
-          <w:szCs w:val="24"/>
-        </w:rPr>
-        <w:t>28</w:t>
-      </w:r>
-      <w:r>
-        <w:rPr>
-          <w:rFonts w:ascii="Times New Roman" w:hAnsi="Times New Roman"/>
-          <w:sz w:val="24"/>
-          <w:szCs w:val="24"/>
-        </w:rPr>
-        <w:t xml:space="preserve">m e término dia </w:t>
+        <w:t xml:space="preserve"> de 7 dias, porém, foi concluído antes. Teve início terça-feira 24/10/2022 ás 19h28m e término dia </w:t>
       </w:r>
       <w:r>
         <w:rPr>
@@ -1100,55 +725,7 @@
           <w:sz w:val="24"/>
           <w:szCs w:val="24"/>
         </w:rPr>
-        <w:t>/</w:t>
-      </w:r>
-      <w:r>
-        <w:rPr>
-          <w:rFonts w:ascii="Times New Roman" w:hAnsi="Times New Roman"/>
-          <w:sz w:val="24"/>
-          <w:szCs w:val="24"/>
-        </w:rPr>
-        <w:t>10</w:t>
-      </w:r>
-      <w:r>
-        <w:rPr>
-          <w:rFonts w:ascii="Times New Roman" w:hAnsi="Times New Roman"/>
-          <w:sz w:val="24"/>
-          <w:szCs w:val="24"/>
-        </w:rPr>
-        <w:t xml:space="preserve">/2021 ás </w:t>
-      </w:r>
-      <w:r>
-        <w:rPr>
-          <w:rFonts w:ascii="Times New Roman" w:hAnsi="Times New Roman"/>
-          <w:sz w:val="24"/>
-          <w:szCs w:val="24"/>
-        </w:rPr>
-        <w:t>09:</w:t>
-      </w:r>
-      <w:r>
-        <w:rPr>
-          <w:rFonts w:ascii="Times New Roman" w:hAnsi="Times New Roman"/>
-          <w:sz w:val="24"/>
-          <w:szCs w:val="24"/>
-        </w:rPr>
-        <w:t>00</w:t>
-      </w:r>
-      <w:r>
-        <w:rPr>
-          <w:rFonts w:ascii="Times New Roman" w:hAnsi="Times New Roman"/>
-          <w:sz w:val="24"/>
-          <w:szCs w:val="24"/>
-        </w:rPr>
-        <w:t>h</w:t>
-      </w:r>
-      <w:r>
-        <w:rPr>
-          <w:rFonts w:ascii="Times New Roman" w:hAnsi="Times New Roman"/>
-          <w:sz w:val="24"/>
-          <w:szCs w:val="24"/>
-        </w:rPr>
-        <w:t>.</w:t>
+        <w:t>/10/2021 ás 09:00h.</w:t>
       </w:r>
     </w:p>
     <w:p>
@@ -1204,15 +781,7 @@
           <w:szCs w:val="24"/>
         </w:rPr>
         <w:tab/>
-        <w:t xml:space="preserve"> </w:t>
-      </w:r>
-      <w:r>
-        <w:rPr>
-          <w:rFonts w:ascii="Times New Roman" w:hAnsi="Times New Roman"/>
-          <w:sz w:val="24"/>
-          <w:szCs w:val="24"/>
-        </w:rPr>
-        <w:t>Poderia ser anexado um load em css que ao abrir a tela daria a impressão de carregamento da página;</w:t>
+        <w:t xml:space="preserve"> Poderia ser anexado um load em css que ao abrir a tela daria a impressão de carregamento da página;</w:t>
       </w:r>
     </w:p>
     <w:p>
@@ -1285,6 +854,35 @@
         </w:rPr>
         <w:tab/>
       </w:r>
+      <w:r>
+        <w:rPr>
+          <w:rFonts w:ascii="Times New Roman" w:hAnsi="Times New Roman"/>
+          <w:sz w:val="24"/>
+          <w:szCs w:val="24"/>
+        </w:rPr>
+        <w:t>Poderia ter os recursos do datatables de imprimir, exportar os dados do relatório usando como base a documentação  (</w:t>
+      </w:r>
+      <w:hyperlink r:id="rId2">
+        <w:r>
+          <w:rPr>
+            <w:rStyle w:val="LinkdaInternet"/>
+            <w:rFonts w:ascii="Times New Roman" w:hAnsi="Times New Roman"/>
+            <w:sz w:val="24"/>
+            <w:szCs w:val="24"/>
+          </w:rPr>
+          <w:t>https://datatables.net/extensions/buttons/examples/initialisation/export</w:t>
+        </w:r>
+      </w:hyperlink>
+      <w:hyperlink r:id="rId3">
+        <w:r>
+          <w:rPr>
+            <w:rFonts w:ascii="Times New Roman" w:hAnsi="Times New Roman"/>
+            <w:sz w:val="24"/>
+            <w:szCs w:val="24"/>
+          </w:rPr>
+          <w:t>).</w:t>
+        </w:r>
+      </w:hyperlink>
     </w:p>
     <w:p>
       <w:pPr>
@@ -1296,6 +894,20 @@
       </w:pPr>
       <w:r>
         <w:rPr/>
+      </w:r>
+    </w:p>
+    <w:p>
+      <w:pPr>
+        <w:pStyle w:val="LOnormal"/>
+        <w:jc w:val="both"/>
+        <w:rPr>
+          <w:rFonts w:ascii="Times New Roman" w:hAnsi="Times New Roman"/>
+        </w:rPr>
+      </w:pPr>
+      <w:r>
+        <w:rPr>
+          <w:rFonts w:ascii="Times New Roman" w:hAnsi="Times New Roman"/>
+        </w:rPr>
       </w:r>
     </w:p>
     <w:p>
@@ -1360,44 +972,40 @@
         </w:rPr>
       </w:pPr>
       <w:r>
-        <w:rPr/>
-      </w:r>
-    </w:p>
-    <w:p>
-      <w:pPr>
-        <w:pStyle w:val="LOnormal"/>
-        <w:jc w:val="both"/>
-        <w:rPr>
-          <w:rFonts w:ascii="Times New Roman" w:hAnsi="Times New Roman"/>
-        </w:rPr>
-      </w:pPr>
-      <w:r>
-        <w:rPr>
-          <w:rFonts w:ascii="Times New Roman" w:hAnsi="Times New Roman"/>
-          <w:sz w:val="24"/>
-          <w:szCs w:val="24"/>
-        </w:rPr>
-        <w:t xml:space="preserve">1 – </w:t>
-      </w:r>
-      <w:r>
-        <w:rPr>
-          <w:rFonts w:ascii="Times New Roman" w:hAnsi="Times New Roman"/>
-          <w:sz w:val="24"/>
-          <w:szCs w:val="24"/>
-        </w:rPr>
-        <w:t>Login</w:t>
-      </w:r>
-    </w:p>
-    <w:p>
-      <w:pPr>
-        <w:pStyle w:val="LOnormal"/>
-        <w:jc w:val="both"/>
-        <w:rPr>
-          <w:rFonts w:ascii="Times New Roman" w:hAnsi="Times New Roman"/>
-        </w:rPr>
-      </w:pPr>
-      <w:r>
-        <w:rPr/>
+        <w:rPr>
+          <w:rFonts w:ascii="Times New Roman" w:hAnsi="Times New Roman"/>
+        </w:rPr>
+      </w:r>
+    </w:p>
+    <w:p>
+      <w:pPr>
+        <w:pStyle w:val="LOnormal"/>
+        <w:jc w:val="both"/>
+        <w:rPr>
+          <w:rFonts w:ascii="Times New Roman" w:hAnsi="Times New Roman"/>
+        </w:rPr>
+      </w:pPr>
+      <w:r>
+        <w:rPr>
+          <w:rFonts w:ascii="Times New Roman" w:hAnsi="Times New Roman"/>
+          <w:sz w:val="24"/>
+          <w:szCs w:val="24"/>
+        </w:rPr>
+        <w:t>1 – Login</w:t>
+      </w:r>
+    </w:p>
+    <w:p>
+      <w:pPr>
+        <w:pStyle w:val="LOnormal"/>
+        <w:jc w:val="both"/>
+        <w:rPr>
+          <w:rFonts w:ascii="Times New Roman" w:hAnsi="Times New Roman"/>
+        </w:rPr>
+      </w:pPr>
+      <w:r>
+        <w:rPr>
+          <w:rFonts w:ascii="Times New Roman" w:hAnsi="Times New Roman"/>
+        </w:rPr>
       </w:r>
     </w:p>
     <w:p>
@@ -1435,7 +1043,7 @@
                     </pic:cNvPicPr>
                   </pic:nvPicPr>
                   <pic:blipFill>
-                    <a:blip r:embed="rId2"/>
+                    <a:blip r:embed="rId4"/>
                     <a:stretch>
                       <a:fillRect/>
                     </a:stretch>
@@ -1473,7 +1081,9 @@
         </w:rPr>
       </w:pPr>
       <w:r>
-        <w:rPr/>
+        <w:rPr>
+          <w:rFonts w:ascii="Times New Roman" w:hAnsi="Times New Roman"/>
+        </w:rPr>
       </w:r>
     </w:p>
     <w:p>
@@ -1502,7 +1112,9 @@
         </w:rPr>
       </w:pPr>
       <w:r>
-        <w:rPr/>
+        <w:rPr>
+          <w:rFonts w:ascii="Times New Roman" w:hAnsi="Times New Roman"/>
+        </w:rPr>
       </w:r>
     </w:p>
     <w:p>
@@ -1540,7 +1152,7 @@
                     </pic:cNvPicPr>
                   </pic:nvPicPr>
                   <pic:blipFill>
-                    <a:blip r:embed="rId3"/>
+                    <a:blip r:embed="rId5"/>
                     <a:stretch>
                       <a:fillRect/>
                     </a:stretch>
@@ -1595,31 +1207,37 @@
         </w:rPr>
       </w:pPr>
       <w:r>
-        <w:rPr/>
-      </w:r>
-    </w:p>
-    <w:p>
-      <w:pPr>
-        <w:pStyle w:val="LOnormal"/>
-        <w:jc w:val="both"/>
-        <w:rPr>
-          <w:rFonts w:ascii="Times New Roman" w:hAnsi="Times New Roman"/>
-        </w:rPr>
-      </w:pPr>
-      <w:r>
-        <w:rPr/>
-      </w:r>
-    </w:p>
-    <w:p>
-      <w:pPr>
-        <w:pStyle w:val="LOnormal"/>
-        <w:jc w:val="both"/>
-        <w:rPr>
-          <w:rFonts w:ascii="Times New Roman" w:hAnsi="Times New Roman"/>
-        </w:rPr>
-      </w:pPr>
-      <w:r>
-        <w:rPr/>
+        <w:rPr>
+          <w:rFonts w:ascii="Times New Roman" w:hAnsi="Times New Roman"/>
+        </w:rPr>
+      </w:r>
+    </w:p>
+    <w:p>
+      <w:pPr>
+        <w:pStyle w:val="LOnormal"/>
+        <w:jc w:val="both"/>
+        <w:rPr>
+          <w:rFonts w:ascii="Times New Roman" w:hAnsi="Times New Roman"/>
+        </w:rPr>
+      </w:pPr>
+      <w:r>
+        <w:rPr>
+          <w:rFonts w:ascii="Times New Roman" w:hAnsi="Times New Roman"/>
+        </w:rPr>
+      </w:r>
+    </w:p>
+    <w:p>
+      <w:pPr>
+        <w:pStyle w:val="LOnormal"/>
+        <w:jc w:val="both"/>
+        <w:rPr>
+          <w:rFonts w:ascii="Times New Roman" w:hAnsi="Times New Roman"/>
+        </w:rPr>
+      </w:pPr>
+      <w:r>
+        <w:rPr>
+          <w:rFonts w:ascii="Times New Roman" w:hAnsi="Times New Roman"/>
+        </w:rPr>
       </w:r>
     </w:p>
     <w:p>
@@ -1648,19 +1266,23 @@
         </w:rPr>
       </w:pPr>
       <w:r>
-        <w:rPr/>
-      </w:r>
-    </w:p>
-    <w:p>
-      <w:pPr>
-        <w:pStyle w:val="LOnormal"/>
-        <w:jc w:val="both"/>
-        <w:rPr>
-          <w:rFonts w:ascii="Times New Roman" w:hAnsi="Times New Roman"/>
-        </w:rPr>
-      </w:pPr>
-      <w:r>
-        <w:rPr/>
+        <w:rPr>
+          <w:rFonts w:ascii="Times New Roman" w:hAnsi="Times New Roman"/>
+        </w:rPr>
+      </w:r>
+    </w:p>
+    <w:p>
+      <w:pPr>
+        <w:pStyle w:val="LOnormal"/>
+        <w:jc w:val="both"/>
+        <w:rPr>
+          <w:rFonts w:ascii="Times New Roman" w:hAnsi="Times New Roman"/>
+        </w:rPr>
+      </w:pPr>
+      <w:r>
+        <w:rPr>
+          <w:rFonts w:ascii="Times New Roman" w:hAnsi="Times New Roman"/>
+        </w:rPr>
         <w:drawing>
           <wp:anchor behindDoc="0" distT="0" distB="0" distL="0" distR="0" simplePos="0" locked="0" layoutInCell="0" allowOverlap="1" relativeHeight="4">
             <wp:simplePos x="0" y="0"/>
@@ -1687,7 +1309,7 @@
                     </pic:cNvPicPr>
                   </pic:nvPicPr>
                   <pic:blipFill>
-                    <a:blip r:embed="rId4"/>
+                    <a:blip r:embed="rId6"/>
                     <a:stretch>
                       <a:fillRect/>
                     </a:stretch>
@@ -1814,7 +1436,7 @@
                     </pic:cNvPicPr>
                   </pic:nvPicPr>
                   <pic:blipFill>
-                    <a:blip r:embed="rId5"/>
+                    <a:blip r:embed="rId7"/>
                     <a:stretch>
                       <a:fillRect/>
                     </a:stretch>
@@ -1871,7 +1493,7 @@
       </w:r>
     </w:p>
     <w:sectPr>
-      <w:headerReference w:type="default" r:id="rId6"/>
+      <w:headerReference w:type="default" r:id="rId8"/>
       <w:type w:val="nextPage"/>
       <w:pgSz w:w="11906" w:h="16838"/>
       <w:pgMar w:left="1440" w:right="1440" w:gutter="0" w:header="435" w:top="1440" w:footer="0" w:bottom="1440"/>
@@ -1895,7 +1517,7 @@
     <w:r>
       <w:rPr/>
       <w:drawing>
-        <wp:anchor behindDoc="0" distT="0" distB="0" distL="0" distR="0" simplePos="0" locked="0" layoutInCell="0" allowOverlap="1" relativeHeight="8">
+        <wp:anchor behindDoc="1" distT="0" distB="0" distL="0" distR="0" simplePos="0" locked="0" layoutInCell="0" allowOverlap="1" relativeHeight="9">
           <wp:simplePos x="0" y="0"/>
           <wp:positionH relativeFrom="column">
             <wp:posOffset>937260</wp:posOffset>

</xml_diff>

<commit_message>
Remoção da sugestão da utilização do datatables para execução em código
</commit_message>
<xml_diff>
--- a/Documentação.docx
+++ b/Documentação.docx
@@ -725,7 +725,39 @@
           <w:sz w:val="24"/>
           <w:szCs w:val="24"/>
         </w:rPr>
-        <w:t>/10/2021 ás 09:00h.</w:t>
+        <w:t xml:space="preserve">/10/2021 ás </w:t>
+      </w:r>
+      <w:r>
+        <w:rPr>
+          <w:rFonts w:ascii="Times New Roman" w:hAnsi="Times New Roman"/>
+          <w:sz w:val="24"/>
+          <w:szCs w:val="24"/>
+        </w:rPr>
+        <w:t>10</w:t>
+      </w:r>
+      <w:r>
+        <w:rPr>
+          <w:rFonts w:ascii="Times New Roman" w:hAnsi="Times New Roman"/>
+          <w:sz w:val="24"/>
+          <w:szCs w:val="24"/>
+        </w:rPr>
+        <w:t>:</w:t>
+      </w:r>
+      <w:r>
+        <w:rPr>
+          <w:rFonts w:ascii="Times New Roman" w:hAnsi="Times New Roman"/>
+          <w:sz w:val="24"/>
+          <w:szCs w:val="24"/>
+        </w:rPr>
+        <w:t>1</w:t>
+      </w:r>
+      <w:r>
+        <w:rPr>
+          <w:rFonts w:ascii="Times New Roman" w:hAnsi="Times New Roman"/>
+          <w:sz w:val="24"/>
+          <w:szCs w:val="24"/>
+        </w:rPr>
+        <w:t>0h.</w:t>
       </w:r>
     </w:p>
     <w:p>
@@ -854,47 +886,6 @@
         </w:rPr>
         <w:tab/>
       </w:r>
-      <w:r>
-        <w:rPr>
-          <w:rFonts w:ascii="Times New Roman" w:hAnsi="Times New Roman"/>
-          <w:sz w:val="24"/>
-          <w:szCs w:val="24"/>
-        </w:rPr>
-        <w:t>Poderia ter os recursos do datatables de imprimir, exportar os dados do relatório usando como base a documentação  (</w:t>
-      </w:r>
-      <w:hyperlink r:id="rId2">
-        <w:r>
-          <w:rPr>
-            <w:rStyle w:val="LinkdaInternet"/>
-            <w:rFonts w:ascii="Times New Roman" w:hAnsi="Times New Roman"/>
-            <w:sz w:val="24"/>
-            <w:szCs w:val="24"/>
-          </w:rPr>
-          <w:t>https://datatables.net/extensions/buttons/examples/initialisation/export</w:t>
-        </w:r>
-      </w:hyperlink>
-      <w:hyperlink r:id="rId3">
-        <w:r>
-          <w:rPr>
-            <w:rFonts w:ascii="Times New Roman" w:hAnsi="Times New Roman"/>
-            <w:sz w:val="24"/>
-            <w:szCs w:val="24"/>
-          </w:rPr>
-          <w:t>).</w:t>
-        </w:r>
-      </w:hyperlink>
-    </w:p>
-    <w:p>
-      <w:pPr>
-        <w:pStyle w:val="LOnormal"/>
-        <w:jc w:val="both"/>
-        <w:rPr>
-          <w:rFonts w:ascii="Times New Roman" w:hAnsi="Times New Roman"/>
-        </w:rPr>
-      </w:pPr>
-      <w:r>
-        <w:rPr/>
-      </w:r>
     </w:p>
     <w:p>
       <w:pPr>
@@ -1018,7 +1009,7 @@
       </w:pPr>
       <w:r>
         <w:drawing>
-          <wp:anchor behindDoc="0" distT="0" distB="0" distL="0" distR="0" simplePos="0" locked="0" layoutInCell="0" allowOverlap="1" relativeHeight="2">
+          <wp:anchor behindDoc="0" distT="0" distB="0" distL="0" distR="0" simplePos="0" locked="0" layoutInCell="0" allowOverlap="1" relativeHeight="5">
             <wp:simplePos x="0" y="0"/>
             <wp:positionH relativeFrom="column">
               <wp:align>center</wp:align>
@@ -1043,7 +1034,7 @@
                     </pic:cNvPicPr>
                   </pic:nvPicPr>
                   <pic:blipFill>
-                    <a:blip r:embed="rId4"/>
+                    <a:blip r:embed="rId2"/>
                     <a:stretch>
                       <a:fillRect/>
                     </a:stretch>
@@ -1127,7 +1118,7 @@
       </w:pPr>
       <w:r>
         <w:drawing>
-          <wp:anchor behindDoc="0" distT="0" distB="0" distL="0" distR="0" simplePos="0" locked="0" layoutInCell="0" allowOverlap="1" relativeHeight="3">
+          <wp:anchor behindDoc="0" distT="0" distB="0" distL="0" distR="0" simplePos="0" locked="0" layoutInCell="0" allowOverlap="1" relativeHeight="6">
             <wp:simplePos x="0" y="0"/>
             <wp:positionH relativeFrom="column">
               <wp:align>center</wp:align>
@@ -1152,7 +1143,7 @@
                     </pic:cNvPicPr>
                   </pic:nvPicPr>
                   <pic:blipFill>
-                    <a:blip r:embed="rId5"/>
+                    <a:blip r:embed="rId3"/>
                     <a:stretch>
                       <a:fillRect/>
                     </a:stretch>
@@ -1284,7 +1275,7 @@
           <w:rFonts w:ascii="Times New Roman" w:hAnsi="Times New Roman"/>
         </w:rPr>
         <w:drawing>
-          <wp:anchor behindDoc="0" distT="0" distB="0" distL="0" distR="0" simplePos="0" locked="0" layoutInCell="0" allowOverlap="1" relativeHeight="4">
+          <wp:anchor behindDoc="0" distT="0" distB="0" distL="0" distR="0" simplePos="0" locked="0" layoutInCell="0" allowOverlap="1" relativeHeight="7">
             <wp:simplePos x="0" y="0"/>
             <wp:positionH relativeFrom="column">
               <wp:posOffset>43180</wp:posOffset>
@@ -1309,7 +1300,7 @@
                     </pic:cNvPicPr>
                   </pic:nvPicPr>
                   <pic:blipFill>
-                    <a:blip r:embed="rId6"/>
+                    <a:blip r:embed="rId4"/>
                     <a:stretch>
                       <a:fillRect/>
                     </a:stretch>
@@ -1411,7 +1402,7 @@
           <w:szCs w:val="24"/>
         </w:rPr>
         <w:drawing>
-          <wp:anchor behindDoc="0" distT="0" distB="0" distL="0" distR="0" simplePos="0" locked="0" layoutInCell="0" allowOverlap="1" relativeHeight="5">
+          <wp:anchor behindDoc="0" distT="0" distB="0" distL="0" distR="0" simplePos="0" locked="0" layoutInCell="0" allowOverlap="1" relativeHeight="8">
             <wp:simplePos x="0" y="0"/>
             <wp:positionH relativeFrom="column">
               <wp:align>center</wp:align>
@@ -1436,7 +1427,7 @@
                     </pic:cNvPicPr>
                   </pic:nvPicPr>
                   <pic:blipFill>
-                    <a:blip r:embed="rId7"/>
+                    <a:blip r:embed="rId5"/>
                     <a:stretch>
                       <a:fillRect/>
                     </a:stretch>
@@ -1493,7 +1484,7 @@
       </w:r>
     </w:p>
     <w:sectPr>
-      <w:headerReference w:type="default" r:id="rId8"/>
+      <w:headerReference w:type="default" r:id="rId6"/>
       <w:type w:val="nextPage"/>
       <w:pgSz w:w="11906" w:h="16838"/>
       <w:pgMar w:left="1440" w:right="1440" w:gutter="0" w:header="435" w:top="1440" w:footer="0" w:bottom="1440"/>
@@ -1517,7 +1508,7 @@
     <w:r>
       <w:rPr/>
       <w:drawing>
-        <wp:anchor behindDoc="1" distT="0" distB="0" distL="0" distR="0" simplePos="0" locked="0" layoutInCell="0" allowOverlap="1" relativeHeight="9">
+        <wp:anchor behindDoc="0" distT="0" distB="0" distL="0" distR="0" simplePos="0" locked="0" layoutInCell="0" allowOverlap="1" relativeHeight="4">
           <wp:simplePos x="0" y="0"/>
           <wp:positionH relativeFrom="column">
             <wp:posOffset>937260</wp:posOffset>

</xml_diff>

<commit_message>
Atualização da documentação com a nova tela
</commit_message>
<xml_diff>
--- a/Documentação.docx
+++ b/Documentação.docx
@@ -725,39 +725,7 @@
           <w:sz w:val="24"/>
           <w:szCs w:val="24"/>
         </w:rPr>
-        <w:t xml:space="preserve">/10/2021 ás </w:t>
-      </w:r>
-      <w:r>
-        <w:rPr>
-          <w:rFonts w:ascii="Times New Roman" w:hAnsi="Times New Roman"/>
-          <w:sz w:val="24"/>
-          <w:szCs w:val="24"/>
-        </w:rPr>
-        <w:t>10</w:t>
-      </w:r>
-      <w:r>
-        <w:rPr>
-          <w:rFonts w:ascii="Times New Roman" w:hAnsi="Times New Roman"/>
-          <w:sz w:val="24"/>
-          <w:szCs w:val="24"/>
-        </w:rPr>
-        <w:t>:</w:t>
-      </w:r>
-      <w:r>
-        <w:rPr>
-          <w:rFonts w:ascii="Times New Roman" w:hAnsi="Times New Roman"/>
-          <w:sz w:val="24"/>
-          <w:szCs w:val="24"/>
-        </w:rPr>
-        <w:t>1</w:t>
-      </w:r>
-      <w:r>
-        <w:rPr>
-          <w:rFonts w:ascii="Times New Roman" w:hAnsi="Times New Roman"/>
-          <w:sz w:val="24"/>
-          <w:szCs w:val="24"/>
-        </w:rPr>
-        <w:t>0h.</w:t>
+        <w:t>/10/2021 ás 10:10h.</w:t>
       </w:r>
     </w:p>
     <w:p>
@@ -1009,7 +977,7 @@
       </w:pPr>
       <w:r>
         <w:drawing>
-          <wp:anchor behindDoc="0" distT="0" distB="0" distL="0" distR="0" simplePos="0" locked="0" layoutInCell="0" allowOverlap="1" relativeHeight="5">
+          <wp:anchor behindDoc="0" distT="0" distB="0" distL="0" distR="0" simplePos="0" locked="0" layoutInCell="0" allowOverlap="1" relativeHeight="6">
             <wp:simplePos x="0" y="0"/>
             <wp:positionH relativeFrom="column">
               <wp:align>center</wp:align>
@@ -1118,7 +1086,7 @@
       </w:pPr>
       <w:r>
         <w:drawing>
-          <wp:anchor behindDoc="0" distT="0" distB="0" distL="0" distR="0" simplePos="0" locked="0" layoutInCell="0" allowOverlap="1" relativeHeight="6">
+          <wp:anchor behindDoc="0" distT="0" distB="0" distL="0" distR="0" simplePos="0" locked="0" layoutInCell="0" allowOverlap="1" relativeHeight="9">
             <wp:simplePos x="0" y="0"/>
             <wp:positionH relativeFrom="column">
               <wp:align>center</wp:align>
@@ -1126,7 +1094,7 @@
             <wp:positionV relativeFrom="paragraph">
               <wp:posOffset>635</wp:posOffset>
             </wp:positionV>
-            <wp:extent cx="5731510" cy="2933700"/>
+            <wp:extent cx="5731510" cy="3194685"/>
             <wp:effectExtent l="0" t="0" r="0" b="0"/>
             <wp:wrapSquare wrapText="largest"/>
             <wp:docPr id="2" name="Figura2" descr=""/>
@@ -1151,7 +1119,7 @@
                   <pic:spPr bwMode="auto">
                     <a:xfrm>
                       <a:off x="0" y="0"/>
-                      <a:ext cx="5731510" cy="2933700"/>
+                      <a:ext cx="5731510" cy="3194685"/>
                     </a:xfrm>
                     <a:prstGeom prst="rect">
                       <a:avLst/>
@@ -1508,7 +1476,7 @@
     <w:r>
       <w:rPr/>
       <w:drawing>
-        <wp:anchor behindDoc="0" distT="0" distB="0" distL="0" distR="0" simplePos="0" locked="0" layoutInCell="0" allowOverlap="1" relativeHeight="4">
+        <wp:anchor behindDoc="1" distT="0" distB="0" distL="0" distR="0" simplePos="0" locked="0" layoutInCell="0" allowOverlap="1" relativeHeight="5">
           <wp:simplePos x="0" y="0"/>
           <wp:positionH relativeFrom="column">
             <wp:posOffset>937260</wp:posOffset>

</xml_diff>

<commit_message>
Hospedagem do desafio de nivelamento
</commit_message>
<xml_diff>
--- a/Documentação.docx
+++ b/Documentação.docx
@@ -293,7 +293,23 @@
           <w:sz w:val="24"/>
           <w:szCs w:val="24"/>
         </w:rPr>
-        <w:t>PHP;</w:t>
+        <w:t xml:space="preserve">PHP </w:t>
+      </w:r>
+      <w:r>
+        <w:rPr>
+          <w:rFonts w:ascii="Times New Roman" w:hAnsi="Times New Roman"/>
+          <w:sz w:val="24"/>
+          <w:szCs w:val="24"/>
+        </w:rPr>
+        <w:t>7.3</w:t>
+      </w:r>
+      <w:r>
+        <w:rPr>
+          <w:rFonts w:ascii="Times New Roman" w:hAnsi="Times New Roman"/>
+          <w:sz w:val="24"/>
+          <w:szCs w:val="24"/>
+        </w:rPr>
+        <w:t>;</w:t>
       </w:r>
     </w:p>
     <w:p>
@@ -399,7 +415,7 @@
           <w:sz w:val="24"/>
           <w:szCs w:val="24"/>
         </w:rPr>
-        <w:t>uery 3.5.1,</w:t>
+        <w:t>uery 3.5.1;</w:t>
       </w:r>
     </w:p>
     <w:p>
@@ -418,6 +434,12 @@
         <w:rPr/>
         <w:t>jQuery Mask Plugin</w:t>
       </w:r>
+      <w:r>
+        <w:rPr>
+          <w:rFonts w:ascii="Times New Roman" w:hAnsi="Times New Roman"/>
+        </w:rPr>
+        <w:t>;</w:t>
+      </w:r>
     </w:p>
     <w:p>
       <w:pPr>
@@ -433,7 +455,7 @@
       </w:pPr>
       <w:r>
         <w:rPr/>
-        <w:t xml:space="preserve">Git </w:t>
+        <w:t>Git;</w:t>
       </w:r>
     </w:p>
     <w:p>
@@ -451,10 +473,8 @@
       <w:r>
         <w:rPr>
           <w:rFonts w:ascii="Times New Roman" w:hAnsi="Times New Roman"/>
-          <w:sz w:val="24"/>
-          <w:szCs w:val="24"/>
-        </w:rPr>
-        <w:t>Cascading Style Sheets; e</w:t>
+        </w:rPr>
+        <w:t>FileZilla Client;</w:t>
       </w:r>
     </w:p>
     <w:p>
@@ -475,6 +495,27 @@
           <w:sz w:val="24"/>
           <w:szCs w:val="24"/>
         </w:rPr>
+        <w:t>Cascading Style Sheets; e</w:t>
+      </w:r>
+    </w:p>
+    <w:p>
+      <w:pPr>
+        <w:pStyle w:val="LOnormal"/>
+        <w:numPr>
+          <w:ilvl w:val="0"/>
+          <w:numId w:val="2"/>
+        </w:numPr>
+        <w:jc w:val="both"/>
+        <w:rPr>
+          <w:rFonts w:ascii="Times New Roman" w:hAnsi="Times New Roman"/>
+        </w:rPr>
+      </w:pPr>
+      <w:r>
+        <w:rPr>
+          <w:rFonts w:ascii="Times New Roman" w:hAnsi="Times New Roman"/>
+          <w:sz w:val="24"/>
+          <w:szCs w:val="24"/>
+        </w:rPr>
         <w:t>Xampp;</w:t>
       </w:r>
     </w:p>
@@ -632,35 +673,79 @@
           <w:szCs w:val="24"/>
         </w:rPr>
         <w:tab/>
-        <w:t xml:space="preserve">Link Github </w:t>
-      </w:r>
-      <w:r>
-        <w:rPr>
-          <w:rStyle w:val="LinkdaInternet"/>
-          <w:rFonts w:ascii="Times New Roman" w:hAnsi="Times New Roman"/>
-          <w:color w:val="2A6099"/>
-          <w:sz w:val="24"/>
-          <w:szCs w:val="24"/>
-        </w:rPr>
-        <w:t>https://github.com/MarcosDanielVieira/nivelamento</w:t>
-      </w:r>
-    </w:p>
-    <w:p>
-      <w:pPr>
-        <w:pStyle w:val="LOnormal"/>
-        <w:jc w:val="both"/>
-        <w:rPr>
-          <w:rFonts w:ascii="Times New Roman" w:hAnsi="Times New Roman"/>
-          <w:sz w:val="24"/>
-          <w:szCs w:val="24"/>
-        </w:rPr>
-      </w:pPr>
-      <w:r>
-        <w:rPr>
-          <w:rFonts w:ascii="Times New Roman" w:hAnsi="Times New Roman"/>
-          <w:sz w:val="24"/>
-          <w:szCs w:val="24"/>
-        </w:rPr>
+      </w:r>
+      <w:r>
+        <w:rPr>
+          <w:rFonts w:ascii="Times New Roman" w:hAnsi="Times New Roman"/>
+          <w:b/>
+          <w:bCs/>
+          <w:color w:val="000000"/>
+          <w:sz w:val="24"/>
+          <w:szCs w:val="24"/>
+        </w:rPr>
+        <w:t>Link Github</w:t>
+      </w:r>
+      <w:r>
+        <w:rPr>
+          <w:rFonts w:ascii="Times New Roman" w:hAnsi="Times New Roman"/>
+          <w:color w:val="000000"/>
+          <w:sz w:val="24"/>
+          <w:szCs w:val="24"/>
+        </w:rPr>
+        <w:t xml:space="preserve">: </w:t>
+      </w:r>
+      <w:hyperlink r:id="rId2">
+        <w:r>
+          <w:rPr>
+            <w:rStyle w:val="LinkdaInternet"/>
+            <w:rFonts w:ascii="Times New Roman" w:hAnsi="Times New Roman"/>
+            <w:color w:val="2A6099"/>
+            <w:sz w:val="24"/>
+            <w:szCs w:val="24"/>
+          </w:rPr>
+          <w:t>https://github.com/MarcosDanielVieira/nivelamento</w:t>
+        </w:r>
+      </w:hyperlink>
+    </w:p>
+    <w:p>
+      <w:pPr>
+        <w:pStyle w:val="LOnormal"/>
+        <w:jc w:val="both"/>
+        <w:rPr>
+          <w:rFonts w:ascii="Times New Roman" w:hAnsi="Times New Roman"/>
+        </w:rPr>
+      </w:pPr>
+      <w:r>
+        <w:rPr>
+          <w:rFonts w:ascii="Times New Roman" w:hAnsi="Times New Roman"/>
+          <w:b/>
+          <w:sz w:val="24"/>
+          <w:szCs w:val="24"/>
+        </w:rPr>
+        <w:tab/>
+        <w:t xml:space="preserve">Site hospedado: </w:t>
+      </w:r>
+      <w:hyperlink r:id="rId3">
+        <w:r>
+          <w:rPr>
+            <w:rStyle w:val="LinkdaInternet"/>
+            <w:rFonts w:ascii="Times New Roman" w:hAnsi="Times New Roman"/>
+            <w:b/>
+            <w:sz w:val="24"/>
+            <w:szCs w:val="24"/>
+          </w:rPr>
+          <w:t>https://nivelando.000webhostapp.com/view/index.php</w:t>
+        </w:r>
+      </w:hyperlink>
+      <w:r>
+        <w:rPr>
+          <w:rFonts w:ascii="Times New Roman" w:hAnsi="Times New Roman"/>
+          <w:b/>
+          <w:sz w:val="24"/>
+          <w:szCs w:val="24"/>
+        </w:rPr>
+        <w:t xml:space="preserve"> </w:t>
+        <w:tab/>
       </w:r>
     </w:p>
     <w:p>
@@ -717,15 +802,31 @@
           <w:szCs w:val="24"/>
           <w:lang w:val="en-US" w:eastAsia="zh-CN" w:bidi="hi-IN"/>
         </w:rPr>
-        <w:t>28</w:t>
-      </w:r>
-      <w:r>
-        <w:rPr>
-          <w:rFonts w:ascii="Times New Roman" w:hAnsi="Times New Roman"/>
-          <w:sz w:val="24"/>
-          <w:szCs w:val="24"/>
-        </w:rPr>
-        <w:t>/10/2021 ás 10:10h.</w:t>
+        <w:t>29</w:t>
+      </w:r>
+      <w:r>
+        <w:rPr>
+          <w:rFonts w:ascii="Times New Roman" w:hAnsi="Times New Roman"/>
+          <w:sz w:val="24"/>
+          <w:szCs w:val="24"/>
+        </w:rPr>
+        <w:t>/10/2021 ás 1</w:t>
+      </w:r>
+      <w:r>
+        <w:rPr>
+          <w:rFonts w:ascii="Times New Roman" w:hAnsi="Times New Roman"/>
+          <w:sz w:val="24"/>
+          <w:szCs w:val="24"/>
+        </w:rPr>
+        <w:t>6:00</w:t>
+      </w:r>
+      <w:r>
+        <w:rPr>
+          <w:rFonts w:ascii="Times New Roman" w:hAnsi="Times New Roman"/>
+          <w:sz w:val="24"/>
+          <w:szCs w:val="24"/>
+        </w:rPr>
+        <w:t>h.</w:t>
       </w:r>
     </w:p>
     <w:p>
@@ -800,24 +901,6 @@
         </w:rPr>
         <w:tab/>
         <w:t xml:space="preserve"> Poderia ser anexado uma modal para erro e sucesso quando efetuar uma ação de edição, cadastro e deleção;</w:t>
-      </w:r>
-    </w:p>
-    <w:p>
-      <w:pPr>
-        <w:pStyle w:val="LOnormal"/>
-        <w:jc w:val="both"/>
-        <w:rPr>
-          <w:rFonts w:ascii="Times New Roman" w:hAnsi="Times New Roman"/>
-        </w:rPr>
-      </w:pPr>
-      <w:r>
-        <w:rPr>
-          <w:rFonts w:ascii="Times New Roman" w:hAnsi="Times New Roman"/>
-          <w:sz w:val="24"/>
-          <w:szCs w:val="24"/>
-        </w:rPr>
-        <w:tab/>
-        <w:t>Poderia ser hospedado em um site; e</w:t>
       </w:r>
     </w:p>
     <w:p>
@@ -1002,7 +1085,7 @@
                     </pic:cNvPicPr>
                   </pic:nvPicPr>
                   <pic:blipFill>
-                    <a:blip r:embed="rId2"/>
+                    <a:blip r:embed="rId4"/>
                     <a:stretch>
                       <a:fillRect/>
                     </a:stretch>
@@ -1111,7 +1194,7 @@
                     </pic:cNvPicPr>
                   </pic:nvPicPr>
                   <pic:blipFill>
-                    <a:blip r:embed="rId3"/>
+                    <a:blip r:embed="rId5"/>
                     <a:stretch>
                       <a:fillRect/>
                     </a:stretch>
@@ -1268,7 +1351,7 @@
                     </pic:cNvPicPr>
                   </pic:nvPicPr>
                   <pic:blipFill>
-                    <a:blip r:embed="rId4"/>
+                    <a:blip r:embed="rId6"/>
                     <a:stretch>
                       <a:fillRect/>
                     </a:stretch>
@@ -1395,7 +1478,7 @@
                     </pic:cNvPicPr>
                   </pic:nvPicPr>
                   <pic:blipFill>
-                    <a:blip r:embed="rId5"/>
+                    <a:blip r:embed="rId7"/>
                     <a:stretch>
                       <a:fillRect/>
                     </a:stretch>
@@ -1452,7 +1535,7 @@
       </w:r>
     </w:p>
     <w:sectPr>
-      <w:headerReference w:type="default" r:id="rId6"/>
+      <w:headerReference w:type="default" r:id="rId8"/>
       <w:type w:val="nextPage"/>
       <w:pgSz w:w="11906" w:h="16838"/>
       <w:pgMar w:left="1440" w:right="1440" w:gutter="0" w:header="435" w:top="1440" w:footer="0" w:bottom="1440"/>

</xml_diff>

<commit_message>
Remoção da data da documentação e remoção da exportação do PDF
</commit_message>
<xml_diff>
--- a/Documentação.docx
+++ b/Documentação.docx
@@ -293,23 +293,7 @@
           <w:sz w:val="24"/>
           <w:szCs w:val="24"/>
         </w:rPr>
-        <w:t xml:space="preserve">PHP </w:t>
-      </w:r>
-      <w:r>
-        <w:rPr>
-          <w:rFonts w:ascii="Times New Roman" w:hAnsi="Times New Roman"/>
-          <w:sz w:val="24"/>
-          <w:szCs w:val="24"/>
-        </w:rPr>
-        <w:t>7.3</w:t>
-      </w:r>
-      <w:r>
-        <w:rPr>
-          <w:rFonts w:ascii="Times New Roman" w:hAnsi="Times New Roman"/>
-          <w:sz w:val="24"/>
-          <w:szCs w:val="24"/>
-        </w:rPr>
-        <w:t>;</w:t>
+        <w:t>PHP 7.3;</w:t>
       </w:r>
     </w:p>
     <w:p>
@@ -791,7 +775,7 @@
           <w:sz w:val="24"/>
           <w:szCs w:val="24"/>
         </w:rPr>
-        <w:t xml:space="preserve"> de 7 dias, porém, foi concluído antes. Teve início terça-feira 24/10/2022 ás 19h28m e término dia </w:t>
+        <w:t xml:space="preserve"> de 7 dias, porém, foi concluído antes. Teve início 24/10/2022 término dia </w:t>
       </w:r>
       <w:r>
         <w:rPr>
@@ -810,23 +794,7 @@
           <w:sz w:val="24"/>
           <w:szCs w:val="24"/>
         </w:rPr>
-        <w:t>/10/2021 ás 1</w:t>
-      </w:r>
-      <w:r>
-        <w:rPr>
-          <w:rFonts w:ascii="Times New Roman" w:hAnsi="Times New Roman"/>
-          <w:sz w:val="24"/>
-          <w:szCs w:val="24"/>
-        </w:rPr>
-        <w:t>6:00</w:t>
-      </w:r>
-      <w:r>
-        <w:rPr>
-          <w:rFonts w:ascii="Times New Roman" w:hAnsi="Times New Roman"/>
-          <w:sz w:val="24"/>
-          <w:szCs w:val="24"/>
-        </w:rPr>
-        <w:t>h.</w:t>
+        <w:t>/10/2022.</w:t>
       </w:r>
     </w:p>
     <w:p>

</xml_diff>

<commit_message>
Alteração da data de finalização
</commit_message>
<xml_diff>
--- a/Documentação.docx
+++ b/Documentação.docx
@@ -786,7 +786,7 @@
           <w:szCs w:val="24"/>
           <w:lang w:val="en-US" w:eastAsia="zh-CN" w:bidi="hi-IN"/>
         </w:rPr>
-        <w:t>29</w:t>
+        <w:t>30</w:t>
       </w:r>
       <w:r>
         <w:rPr>
@@ -1527,7 +1527,7 @@
     <w:r>
       <w:rPr/>
       <w:drawing>
-        <wp:anchor behindDoc="1" distT="0" distB="0" distL="0" distR="0" simplePos="0" locked="0" layoutInCell="0" allowOverlap="1" relativeHeight="5">
+        <wp:anchor behindDoc="0" distT="0" distB="0" distL="0" distR="0" simplePos="0" locked="0" layoutInCell="0" allowOverlap="1" relativeHeight="5">
           <wp:simplePos x="0" y="0"/>
           <wp:positionH relativeFrom="column">
             <wp:posOffset>937260</wp:posOffset>

</xml_diff>